<commit_message>
Change in Файл для git hub
</commit_message>
<xml_diff>
--- a/Файл для git hub.docx
+++ b/Файл для git hub.docx
@@ -44,6 +44,18 @@
           <w:lang w:val="en-US"/>
         </w:rPr>
         <w:t>git hub</w:t>
+      </w:r>
+    </w:p>
+    <w:p>
+      <w:pPr>
+        <w:rPr>
+          <w:lang w:val="en-US"/>
+        </w:rPr>
+      </w:pPr>
+    </w:p>
+    <w:p>
+      <w:r>
+        <w:t>Добавляю вторую строчку.</w:t>
       </w:r>
     </w:p>
     <w:sectPr>

</xml_diff>